<commit_message>
Bnei-Zion and Hospitals barcodes
</commit_message>
<xml_diff>
--- a/Script/docs/word_templates/Zer/template_carrier.docx
+++ b/Script/docs/word_templates/Zer/template_carrier.docx
@@ -465,7 +465,29 @@
           <w:szCs w:val="22"/>
           <w:rtl/>
         </w:rPr>
-        <w:t xml:space="preserve">להלן תוצאות בדיקת דנ"א לנשאות של מחלות תורשתיות הנפוצות באוכלוסיות השונות בישראל בשיטת </w:t>
+        <w:t xml:space="preserve">להלן תוצאות בדיקת דנ"א </w:t>
+      </w:r>
+      <w:proofErr w:type="spellStart"/>
+      <w:r>
+        <w:rPr>
+          <w:rFonts w:ascii="Arial" w:hAnsi="Arial" w:cs="Arial" w:hint="cs"/>
+          <w:color w:val="222222"/>
+          <w:sz w:val="22"/>
+          <w:szCs w:val="22"/>
+          <w:rtl/>
+        </w:rPr>
+        <w:t>לנשאות</w:t>
+      </w:r>
+      <w:proofErr w:type="spellEnd"/>
+      <w:r>
+        <w:rPr>
+          <w:rFonts w:ascii="Arial" w:hAnsi="Arial" w:cs="Arial" w:hint="cs"/>
+          <w:color w:val="222222"/>
+          <w:sz w:val="22"/>
+          <w:szCs w:val="22"/>
+          <w:rtl/>
+        </w:rPr>
+        <w:t xml:space="preserve"> של מחלות תורשתיות הנפוצות באוכלוסיות השונות בישראל בשיטת </w:t>
       </w:r>
       <w:r>
         <w:rPr>
@@ -546,17 +568,61 @@
           <w:szCs w:val="22"/>
           <w:rtl/>
         </w:rPr>
-        <w:t xml:space="preserve">לאור הנשאות שנמצאה </w:t>
-      </w:r>
-      <w:r>
-        <w:rPr>
-          <w:rFonts w:ascii="Arial" w:hAnsi="Arial" w:cs="Arial" w:hint="cs"/>
-          <w:color w:val="222222"/>
-          <w:sz w:val="22"/>
-          <w:szCs w:val="22"/>
-          <w:rtl/>
-        </w:rPr>
-        <w:t>דרושה בדיקת נשאות לבן</w:t>
+        <w:t xml:space="preserve">לאור </w:t>
+      </w:r>
+      <w:proofErr w:type="spellStart"/>
+      <w:r>
+        <w:rPr>
+          <w:rFonts w:ascii="Arial" w:hAnsi="Arial" w:cs="Arial" w:hint="cs"/>
+          <w:color w:val="222222"/>
+          <w:sz w:val="22"/>
+          <w:szCs w:val="22"/>
+          <w:rtl/>
+        </w:rPr>
+        <w:t>הנשאות</w:t>
+      </w:r>
+      <w:proofErr w:type="spellEnd"/>
+      <w:r>
+        <w:rPr>
+          <w:rFonts w:ascii="Arial" w:hAnsi="Arial" w:cs="Arial" w:hint="cs"/>
+          <w:color w:val="222222"/>
+          <w:sz w:val="22"/>
+          <w:szCs w:val="22"/>
+          <w:rtl/>
+        </w:rPr>
+        <w:t xml:space="preserve"> שנמצאה </w:t>
+      </w:r>
+      <w:r>
+        <w:rPr>
+          <w:rFonts w:ascii="Arial" w:hAnsi="Arial" w:cs="Arial" w:hint="cs"/>
+          <w:color w:val="222222"/>
+          <w:sz w:val="22"/>
+          <w:szCs w:val="22"/>
+          <w:rtl/>
+        </w:rPr>
+        <w:t xml:space="preserve">דרושה בדיקת </w:t>
+      </w:r>
+      <w:proofErr w:type="spellStart"/>
+      <w:r>
+        <w:rPr>
+          <w:rFonts w:ascii="Arial" w:hAnsi="Arial" w:cs="Arial" w:hint="cs"/>
+          <w:color w:val="222222"/>
+          <w:sz w:val="22"/>
+          <w:szCs w:val="22"/>
+          <w:rtl/>
+        </w:rPr>
+        <w:t>נשאות</w:t>
+      </w:r>
+      <w:proofErr w:type="spellEnd"/>
+      <w:r>
+        <w:rPr>
+          <w:rFonts w:ascii="Arial" w:hAnsi="Arial" w:cs="Arial" w:hint="cs"/>
+          <w:color w:val="222222"/>
+          <w:sz w:val="22"/>
+          <w:szCs w:val="22"/>
+          <w:rtl/>
+        </w:rPr>
+        <w:t xml:space="preserve"> לבן</w:t>
       </w:r>
       <w:r>
         <w:rPr>
@@ -644,8 +710,20 @@
           <w:szCs w:val="22"/>
           <w:rtl/>
         </w:rPr>
-        <w:t>ללא נשאות</w:t>
-      </w:r>
+        <w:t xml:space="preserve">ללא </w:t>
+      </w:r>
+      <w:proofErr w:type="spellStart"/>
+      <w:r>
+        <w:rPr>
+          <w:rFonts w:ascii="Arial" w:hAnsi="Arial" w:cs="Arial" w:hint="cs"/>
+          <w:color w:val="222222"/>
+          <w:sz w:val="22"/>
+          <w:szCs w:val="22"/>
+          <w:rtl/>
+        </w:rPr>
+        <w:t>נשאות</w:t>
+      </w:r>
+      <w:proofErr w:type="spellEnd"/>
       <w:r>
         <w:rPr>
           <w:rFonts w:ascii="Arial" w:hAnsi="Arial" w:cs="Arial" w:hint="cs"/>
@@ -717,7 +795,29 @@
           <w:szCs w:val="22"/>
           <w:rtl/>
         </w:rPr>
-        <w:t>לא נמצאה עדות לנשאות של</w:t>
+        <w:t xml:space="preserve">לא נמצאה עדות </w:t>
+      </w:r>
+      <w:proofErr w:type="spellStart"/>
+      <w:r>
+        <w:rPr>
+          <w:rFonts w:ascii="Arial" w:hAnsi="Arial" w:cs="Arial" w:hint="cs"/>
+          <w:color w:val="222222"/>
+          <w:sz w:val="22"/>
+          <w:szCs w:val="22"/>
+          <w:rtl/>
+        </w:rPr>
+        <w:t>לנשאות</w:t>
+      </w:r>
+      <w:proofErr w:type="spellEnd"/>
+      <w:r>
+        <w:rPr>
+          <w:rFonts w:ascii="Arial" w:hAnsi="Arial" w:cs="Arial" w:hint="cs"/>
+          <w:color w:val="222222"/>
+          <w:sz w:val="22"/>
+          <w:szCs w:val="22"/>
+          <w:rtl/>
+        </w:rPr>
+        <w:t xml:space="preserve"> של</w:t>
       </w:r>
       <w:r>
         <w:rPr>
@@ -831,7 +931,29 @@
           <w:szCs w:val="22"/>
           <w:rtl/>
         </w:rPr>
-        <w:t xml:space="preserve"> יש לידע ולהפנות ליעוץ גנטי ובדיקת נשאות שנמצאה את בני משפחתך המתכננים הריון.</w:t>
+        <w:t xml:space="preserve"> יש לידע ולהפנות ליעוץ גנטי ובדיקת </w:t>
+      </w:r>
+      <w:proofErr w:type="spellStart"/>
+      <w:r>
+        <w:rPr>
+          <w:rFonts w:ascii="Arial" w:hAnsi="Arial" w:cs="Arial" w:hint="cs"/>
+          <w:color w:val="222222"/>
+          <w:sz w:val="22"/>
+          <w:szCs w:val="22"/>
+          <w:rtl/>
+        </w:rPr>
+        <w:t>נשאות</w:t>
+      </w:r>
+      <w:proofErr w:type="spellEnd"/>
+      <w:r>
+        <w:rPr>
+          <w:rFonts w:ascii="Arial" w:hAnsi="Arial" w:cs="Arial" w:hint="cs"/>
+          <w:color w:val="222222"/>
+          <w:sz w:val="22"/>
+          <w:szCs w:val="22"/>
+          <w:rtl/>
+        </w:rPr>
+        <w:t xml:space="preserve"> שנמצאה את בני משפחתך המתכננים הריון.</w:t>
       </w:r>
     </w:p>
     <w:p>
@@ -885,7 +1007,29 @@
           <w:szCs w:val="22"/>
           <w:rtl/>
         </w:rPr>
-        <w:t xml:space="preserve">בירור לנשאות </w:t>
+        <w:t xml:space="preserve">בירור </w:t>
+      </w:r>
+      <w:proofErr w:type="spellStart"/>
+      <w:r>
+        <w:rPr>
+          <w:rFonts w:ascii="Arial" w:hAnsi="Arial" w:cs="Arial" w:hint="cs"/>
+          <w:color w:val="222222"/>
+          <w:sz w:val="22"/>
+          <w:szCs w:val="22"/>
+          <w:rtl/>
+        </w:rPr>
+        <w:t>לנשאות</w:t>
+      </w:r>
+      <w:proofErr w:type="spellEnd"/>
+      <w:r>
+        <w:rPr>
+          <w:rFonts w:ascii="Arial" w:hAnsi="Arial" w:cs="Arial" w:hint="cs"/>
+          <w:color w:val="222222"/>
+          <w:sz w:val="22"/>
+          <w:szCs w:val="22"/>
+          <w:rtl/>
+        </w:rPr>
+        <w:t xml:space="preserve"> </w:t>
       </w:r>
       <w:r>
         <w:rPr>
@@ -955,8 +1099,6 @@
         </w:rPr>
         <w:t xml:space="preserve"> </w:t>
       </w:r>
-      <w:bookmarkStart w:id="0" w:name="_GoBack"/>
-      <w:bookmarkEnd w:id="0"/>
       <w:r>
         <w:rPr>
           <w:rFonts w:ascii="Arial" w:hAnsi="Arial" w:cs="Arial"/>
@@ -1018,7 +1160,51 @@
           <w:szCs w:val="22"/>
           <w:rtl/>
         </w:rPr>
-        <w:t>הבדיקה אינה מגלה את כל השינויים האפשריים בגנים למחלות שמופיעות ברשימה. שינוים נוספים בגנים אלו או גנים אחרים ניתן לבדוק בשיטת ריצוף מלא של הגן, ריצוף כלל אקזומי/גנומי ובדיקת חסרים/תוספות בשיטת </w:t>
+        <w:t xml:space="preserve">הבדיקה אינה מגלה את כל השינויים האפשריים בגנים למחלות שמופיעות ברשימה. שינוים נוספים בגנים אלו או גנים אחרים ניתן לבדוק בשיטת ריצוף מלא של הגן, ריצוף כלל </w:t>
+      </w:r>
+      <w:proofErr w:type="spellStart"/>
+      <w:r>
+        <w:rPr>
+          <w:rFonts w:ascii="Arial" w:hAnsi="Arial" w:cs="Arial" w:hint="cs"/>
+          <w:color w:val="222222"/>
+          <w:sz w:val="22"/>
+          <w:szCs w:val="22"/>
+          <w:rtl/>
+        </w:rPr>
+        <w:t>אקזומי</w:t>
+      </w:r>
+      <w:proofErr w:type="spellEnd"/>
+      <w:r>
+        <w:rPr>
+          <w:rFonts w:ascii="Arial" w:hAnsi="Arial" w:cs="Arial" w:hint="cs"/>
+          <w:color w:val="222222"/>
+          <w:sz w:val="22"/>
+          <w:szCs w:val="22"/>
+          <w:rtl/>
+        </w:rPr>
+        <w:t>/</w:t>
+      </w:r>
+      <w:proofErr w:type="spellStart"/>
+      <w:r>
+        <w:rPr>
+          <w:rFonts w:ascii="Arial" w:hAnsi="Arial" w:cs="Arial" w:hint="cs"/>
+          <w:color w:val="222222"/>
+          <w:sz w:val="22"/>
+          <w:szCs w:val="22"/>
+          <w:rtl/>
+        </w:rPr>
+        <w:t>גנומי</w:t>
+      </w:r>
+      <w:proofErr w:type="spellEnd"/>
+      <w:r>
+        <w:rPr>
+          <w:rFonts w:ascii="Arial" w:hAnsi="Arial" w:cs="Arial" w:hint="cs"/>
+          <w:color w:val="222222"/>
+          <w:sz w:val="22"/>
+          <w:szCs w:val="22"/>
+          <w:rtl/>
+        </w:rPr>
+        <w:t xml:space="preserve"> ובדיקת חסרים/תוספות בשיטת </w:t>
       </w:r>
       <w:r>
         <w:rPr>
@@ -1413,7 +1599,29 @@
           <w:szCs w:val="20"/>
           <w:rtl/>
         </w:rPr>
-        <w:t xml:space="preserve"> ליקוי שמיעה,עיוורון,</w:t>
+        <w:t xml:space="preserve"> ליקוי </w:t>
+      </w:r>
+      <w:proofErr w:type="spellStart"/>
+      <w:r>
+        <w:rPr>
+          <w:rFonts w:ascii="Arial" w:hAnsi="Arial" w:cs="Arial" w:hint="cs"/>
+          <w:color w:val="222222"/>
+          <w:sz w:val="20"/>
+          <w:szCs w:val="20"/>
+          <w:rtl/>
+        </w:rPr>
+        <w:t>שמיעה,עיוורון</w:t>
+      </w:r>
+      <w:proofErr w:type="spellEnd"/>
+      <w:r>
+        <w:rPr>
+          <w:rFonts w:ascii="Arial" w:hAnsi="Arial" w:cs="Arial" w:hint="cs"/>
+          <w:color w:val="222222"/>
+          <w:sz w:val="20"/>
+          <w:szCs w:val="20"/>
+          <w:rtl/>
+        </w:rPr>
+        <w:t>,</w:t>
       </w:r>
       <w:r>
         <w:rPr>
@@ -1495,7 +1703,29 @@
           <w:szCs w:val="20"/>
           <w:rtl/>
         </w:rPr>
-        <w:t>על פי חוק, הסבר בדבר המשמעות תוצאות הבדיקות, יינתן על ידי רופא/ה גנטיקאי/ת או יועץ/ת גנטי/ת.</w:t>
+        <w:t xml:space="preserve">על פי חוק, הסבר בדבר המשמעות תוצאות הבדיקות, יינתן על ידי רופא/ה </w:t>
+      </w:r>
+      <w:proofErr w:type="spellStart"/>
+      <w:r>
+        <w:rPr>
+          <w:rFonts w:ascii="Arial" w:hAnsi="Arial" w:cs="Arial" w:hint="cs"/>
+          <w:color w:val="222222"/>
+          <w:sz w:val="20"/>
+          <w:szCs w:val="20"/>
+          <w:rtl/>
+        </w:rPr>
+        <w:t>גנטיקאי</w:t>
+      </w:r>
+      <w:proofErr w:type="spellEnd"/>
+      <w:r>
+        <w:rPr>
+          <w:rFonts w:ascii="Arial" w:hAnsi="Arial" w:cs="Arial" w:hint="cs"/>
+          <w:color w:val="222222"/>
+          <w:sz w:val="20"/>
+          <w:szCs w:val="20"/>
+          <w:rtl/>
+        </w:rPr>
+        <w:t>/ת או יועץ/ת גנטי/ת.</w:t>
       </w:r>
     </w:p>
     <w:p>
@@ -1567,7 +1797,29 @@
           <w:szCs w:val="20"/>
           <w:rtl/>
         </w:rPr>
-        <w:t xml:space="preserve">יקומי המוטציות בטבלה ע"פ אסמבלי </w:t>
+        <w:t xml:space="preserve">יקומי המוטציות בטבלה ע"פ </w:t>
+      </w:r>
+      <w:proofErr w:type="spellStart"/>
+      <w:r>
+        <w:rPr>
+          <w:rFonts w:ascii="Arial" w:eastAsia="Helvetica" w:hAnsi="Arial" w:cs="Arial" w:hint="cs"/>
+          <w:color w:val="222222"/>
+          <w:sz w:val="20"/>
+          <w:szCs w:val="20"/>
+          <w:rtl/>
+        </w:rPr>
+        <w:t>אסמבלי</w:t>
+      </w:r>
+      <w:proofErr w:type="spellEnd"/>
+      <w:r>
+        <w:rPr>
+          <w:rFonts w:ascii="Arial" w:eastAsia="Helvetica" w:hAnsi="Arial" w:cs="Arial" w:hint="cs"/>
+          <w:color w:val="222222"/>
+          <w:sz w:val="20"/>
+          <w:szCs w:val="20"/>
+          <w:rtl/>
+        </w:rPr>
+        <w:t xml:space="preserve"> </w:t>
       </w:r>
       <w:r>
         <w:rPr>
@@ -1650,6 +1902,7 @@
         </w:rPr>
         <w:t xml:space="preserve">אנליזת חסרים גדולים בוצעה באמצעות תוכנת </w:t>
       </w:r>
+      <w:proofErr w:type="spellStart"/>
       <w:r>
         <w:rPr>
           <w:rFonts w:ascii="Arial" w:hAnsi="Arial" w:cs="Arial"/>
@@ -1659,6 +1912,7 @@
         </w:rPr>
         <w:t>DECoN</w:t>
       </w:r>
+      <w:proofErr w:type="spellEnd"/>
       <w:r>
         <w:rPr>
           <w:rFonts w:ascii="Arial" w:hAnsi="Arial" w:cs="Arial"/>
@@ -1689,7 +1943,67 @@
           <w:sz w:val="20"/>
           <w:szCs w:val="20"/>
         </w:rPr>
-        <w:t xml:space="preserve">Fowler A, Mahamdallie S, Ruark E et al. Accurate clinical detection of exon copy number variants in a targeted NGS panel using DECoN </w:t>
+        <w:t xml:space="preserve">Fowler A, </w:t>
+      </w:r>
+      <w:proofErr w:type="spellStart"/>
+      <w:r>
+        <w:rPr>
+          <w:rFonts w:ascii="Arial" w:hAnsi="Arial" w:cs="Arial"/>
+          <w:color w:val="222222"/>
+          <w:sz w:val="20"/>
+          <w:szCs w:val="20"/>
+        </w:rPr>
+        <w:t>Mahamdallie</w:t>
+      </w:r>
+      <w:proofErr w:type="spellEnd"/>
+      <w:r>
+        <w:rPr>
+          <w:rFonts w:ascii="Arial" w:hAnsi="Arial" w:cs="Arial"/>
+          <w:color w:val="222222"/>
+          <w:sz w:val="20"/>
+          <w:szCs w:val="20"/>
+        </w:rPr>
+        <w:t xml:space="preserve"> S, </w:t>
+      </w:r>
+      <w:proofErr w:type="spellStart"/>
+      <w:r>
+        <w:rPr>
+          <w:rFonts w:ascii="Arial" w:hAnsi="Arial" w:cs="Arial"/>
+          <w:color w:val="222222"/>
+          <w:sz w:val="20"/>
+          <w:szCs w:val="20"/>
+        </w:rPr>
+        <w:t>Ruark</w:t>
+      </w:r>
+      <w:proofErr w:type="spellEnd"/>
+      <w:r>
+        <w:rPr>
+          <w:rFonts w:ascii="Arial" w:hAnsi="Arial" w:cs="Arial"/>
+          <w:color w:val="222222"/>
+          <w:sz w:val="20"/>
+          <w:szCs w:val="20"/>
+        </w:rPr>
+        <w:t xml:space="preserve"> E et al. Accurate clinical detection of exon copy number variants in a targeted NGS panel using </w:t>
+      </w:r>
+      <w:proofErr w:type="spellStart"/>
+      <w:r>
+        <w:rPr>
+          <w:rFonts w:ascii="Arial" w:hAnsi="Arial" w:cs="Arial"/>
+          <w:color w:val="222222"/>
+          <w:sz w:val="20"/>
+          <w:szCs w:val="20"/>
+        </w:rPr>
+        <w:t>DECoN</w:t>
+      </w:r>
+      <w:proofErr w:type="spellEnd"/>
+      <w:r>
+        <w:rPr>
+          <w:rFonts w:ascii="Arial" w:hAnsi="Arial" w:cs="Arial"/>
+          <w:color w:val="222222"/>
+          <w:sz w:val="20"/>
+          <w:szCs w:val="20"/>
+        </w:rPr>
+        <w:t xml:space="preserve"> </w:t>
       </w:r>
     </w:p>
     <w:p>
@@ -1702,29 +2016,51 @@
           <w:color w:val="222222"/>
           <w:sz w:val="20"/>
           <w:szCs w:val="20"/>
-        </w:rPr>
-      </w:pPr>
-      <w:r>
-        <w:rPr>
-          <w:rFonts w:ascii="Arial" w:hAnsi="Arial" w:cs="Arial"/>
-          <w:color w:val="222222"/>
-          <w:sz w:val="20"/>
-          <w:szCs w:val="20"/>
-        </w:rPr>
-        <w:t>Wellcome Open Research 2016, 1:20 (doi: 10.12688/wellcomeopenres.10069.1)</w:t>
-      </w:r>
-    </w:p>
-    <w:p>
-      <w:pPr>
-        <w:shd w:val="clear" w:color="auto" w:fill="FFFFFF"/>
-        <w:rPr>
-          <w:rFonts w:ascii="Arial" w:eastAsia="Helvetica" w:hAnsi="Arial" w:cs="Arial"/>
-          <w:color w:val="222222"/>
-          <w:sz w:val="22"/>
-          <w:szCs w:val="22"/>
-          <w:rtl/>
-        </w:rPr>
-      </w:pPr>
+          <w:rtl/>
+        </w:rPr>
+      </w:pPr>
+      <w:proofErr w:type="spellStart"/>
+      <w:r>
+        <w:rPr>
+          <w:rFonts w:ascii="Arial" w:hAnsi="Arial" w:cs="Arial"/>
+          <w:color w:val="222222"/>
+          <w:sz w:val="20"/>
+          <w:szCs w:val="20"/>
+        </w:rPr>
+        <w:t>Wellcome</w:t>
+      </w:r>
+      <w:proofErr w:type="spellEnd"/>
+      <w:r>
+        <w:rPr>
+          <w:rFonts w:ascii="Arial" w:hAnsi="Arial" w:cs="Arial"/>
+          <w:color w:val="222222"/>
+          <w:sz w:val="20"/>
+          <w:szCs w:val="20"/>
+        </w:rPr>
+        <w:t xml:space="preserve"> Open Research 2016, 1:20 (</w:t>
+      </w:r>
+      <w:proofErr w:type="spellStart"/>
+      <w:r>
+        <w:rPr>
+          <w:rFonts w:ascii="Arial" w:hAnsi="Arial" w:cs="Arial"/>
+          <w:color w:val="222222"/>
+          <w:sz w:val="20"/>
+          <w:szCs w:val="20"/>
+        </w:rPr>
+        <w:t>doi</w:t>
+      </w:r>
+      <w:proofErr w:type="spellEnd"/>
+      <w:r>
+        <w:rPr>
+          <w:rFonts w:ascii="Arial" w:hAnsi="Arial" w:cs="Arial"/>
+          <w:color w:val="222222"/>
+          <w:sz w:val="20"/>
+          <w:szCs w:val="20"/>
+        </w:rPr>
+        <w:t>: 10.12688/wellcomeopenres.10069.1)</w:t>
+      </w:r>
+      <w:bookmarkStart w:id="0" w:name="_GoBack"/>
+      <w:bookmarkEnd w:id="0"/>
     </w:p>
     <w:sectPr>
       <w:headerReference w:type="default" r:id="rId7"/>
@@ -1827,7 +2163,37 @@
         <w:sz w:val="18"/>
         <w:szCs w:val="18"/>
       </w:rPr>
-      <w:t>21, Habarzel St., Entrance B, 2nd floor, Tel Aviv 6971029, Israel</w:t>
+      <w:t xml:space="preserve">21, </w:t>
+    </w:r>
+    <w:proofErr w:type="spellStart"/>
+    <w:r>
+      <w:rPr>
+        <w:rFonts w:ascii="Arial" w:hAnsi="Arial" w:cs="Arial"/>
+        <w:color w:val="auto"/>
+        <w:sz w:val="18"/>
+        <w:szCs w:val="18"/>
+      </w:rPr>
+      <w:t>Habarzel</w:t>
+    </w:r>
+    <w:proofErr w:type="spellEnd"/>
+    <w:r>
+      <w:rPr>
+        <w:rFonts w:ascii="Arial" w:hAnsi="Arial" w:cs="Arial"/>
+        <w:color w:val="auto"/>
+        <w:sz w:val="18"/>
+        <w:szCs w:val="18"/>
+      </w:rPr>
+      <w:t xml:space="preserve"> St., Entrance B, 2nd floor, Tel Aviv 6971029, </w:t>
+    </w:r>
+    <w:proofErr w:type="gramStart"/>
+    <w:r>
+      <w:rPr>
+        <w:rFonts w:ascii="Arial" w:hAnsi="Arial" w:cs="Arial"/>
+        <w:color w:val="auto"/>
+        <w:sz w:val="18"/>
+        <w:szCs w:val="18"/>
+      </w:rPr>
+      <w:t>Israel</w:t>
     </w:r>
     <w:r>
       <w:rPr>
@@ -1837,7 +2203,18 @@
         <w:szCs w:val="18"/>
         <w:rtl/>
       </w:rPr>
-      <w:t xml:space="preserve">  -  </w:t>
+      <w:t>  -</w:t>
+    </w:r>
+    <w:proofErr w:type="gramEnd"/>
+    <w:r>
+      <w:rPr>
+        <w:rFonts w:ascii="Arial" w:hAnsi="Arial" w:cs="Arial" w:hint="cs"/>
+        <w:color w:val="auto"/>
+        <w:sz w:val="18"/>
+        <w:szCs w:val="18"/>
+        <w:rtl/>
+      </w:rPr>
+      <w:t xml:space="preserve">  </w:t>
     </w:r>
     <w:r>
       <w:rPr>
@@ -2351,7 +2728,7 @@
     <w:lsdException w:name="Table Web 2" w:semiHidden="1" w:unhideWhenUsed="1"/>
     <w:lsdException w:name="Table Web 3" w:semiHidden="1" w:unhideWhenUsed="1"/>
     <w:lsdException w:name="Balloon Text" w:semiHidden="1" w:unhideWhenUsed="1"/>
-    <w:lsdException w:name="Table Grid" w:semiHidden="1" w:uiPriority="39" w:unhideWhenUsed="1"/>
+    <w:lsdException w:name="Table Grid" w:uiPriority="39"/>
     <w:lsdException w:name="Table Theme" w:semiHidden="1" w:unhideWhenUsed="1"/>
     <w:lsdException w:name="Placeholder Text" w:semiHidden="1"/>
     <w:lsdException w:name="No Spacing" w:uiPriority="1" w:qFormat="1"/>

</xml_diff>